<commit_message>
added -nb markup for citation notes
Added -nb markup ("-nb" or "-nb.") to indicate citation notes. These
are distinct from -jmr notes which no longer apply unless associated
with a quote.
</commit_message>
<xml_diff>
--- a/test_files/test_descriptive_citations.docx
+++ b/test_files/test_descriptive_citations.docx
@@ -36,7 +36,11 @@
       <w:r>
         <w:rPr/>
         <w:tab/>
-        <w:t>Citation Note: any whitespace may precede any line. –jmr.</w:t>
+        <w:t>Citation Note: any whitespace may precede any line. -</w:t>
+      </w:r>
+      <w:r>
+        <w:rPr/>
+        <w:t>nb</w:t>
       </w:r>
     </w:p>
     <w:p>

</xml_diff>

<commit_message>
extended page number recognition
Added capability to recognize and report page numbers with "ff" suffixes.

Currently any page number (single or in a range) may be followed directly
by either "f" or "ff".

Also improved the regexp dash detection in page numbers: now unicode dash
characters are recognized.

Updated tests. All tests passing.
</commit_message>
<xml_diff>
--- a/test_files/test_descriptive_citations.docx
+++ b/test_files/test_descriptive_citations.docx
@@ -165,6 +165,42 @@
       </w:pPr>
       <w:r>
         <w:rPr/>
+        <w:t xml:space="preserve">A quote page number may include an “ff” suffix. </w:t>
+        <w:tab/>
+        <w:t>p. 42ff</w:t>
+      </w:r>
+    </w:p>
+    <w:p>
+      <w:pPr>
+        <w:pStyle w:val="Normal"/>
+        <w:rPr/>
+      </w:pPr>
+      <w:r>
+        <w:rPr/>
+        <w:t xml:space="preserve">The “ff” suffix may occur in a page range: </w:t>
+        <w:tab/>
+        <w:t>pp. 41ff – 42ff</w:t>
+      </w:r>
+    </w:p>
+    <w:p>
+      <w:pPr>
+        <w:pStyle w:val="Normal"/>
+        <w:rPr/>
+      </w:pPr>
+      <w:r>
+        <w:rPr/>
+        <w:t xml:space="preserve">Another page number example: </w:t>
+        <w:tab/>
+        <w:t xml:space="preserve">pp. 41 - 42ff </w:t>
+      </w:r>
+    </w:p>
+    <w:p>
+      <w:pPr>
+        <w:pStyle w:val="Normal"/>
+        <w:rPr/>
+      </w:pPr>
+      <w:r>
+        <w:rPr/>
         <w:t>///Multi-line quote.</w:t>
       </w:r>
     </w:p>
@@ -195,7 +231,7 @@
       </w:pPr>
       <w:r>
         <w:rPr/>
-        <w:t>Intermediate multi-line quotes preserve leading whitespace.</w:t>
+        <w:t>Intermediate blank lines in the quote body are preserved.</w:t>
       </w:r>
     </w:p>
     <w:p>

</xml_diff>

<commit_message>
added line comment syntax
parse.go:
---------
* Added `commentLine` regexp.

* Added check for line comments at the beginning of the loop
  which iterates over the lines of a file in `ParseFile`. This
  ensures that any line comment is ignored, even line comments
  that occur before the first citation line, even line comments
  that occur inside of multi-line quotes.

* The first line of a file still has to be a title line. This line
  may be commented out, too: the first line is always ignored.

test_files/test_descriptive_citations.docx:
-------------------------------------------
* Added a few line comments.

All tests continued to pass since the line comments are ignored.
</commit_message>
<xml_diff>
--- a/test_files/test_descriptive_citations.docx
+++ b/test_files/test_descriptive_citations.docx
@@ -1,6 +1,6 @@
 
 <file path=word/document.xml><?xml version="1.0" encoding="utf-8"?>
-<w:document xmlns:o="urn:schemas-microsoft-com:office:office" xmlns:r="http://schemas.openxmlformats.org/officeDocument/2006/relationships" xmlns:v="urn:schemas-microsoft-com:vml" xmlns:w="http://schemas.openxmlformats.org/wordprocessingml/2006/main" xmlns:w10="urn:schemas-microsoft-com:office:word" xmlns:wp="http://schemas.openxmlformats.org/drawingml/2006/wordprocessingDrawing" xmlns:pic="http://schemas.openxmlformats.org/drawingml/2006/picture" xmlns:wps="http://schemas.microsoft.com/office/word/2010/wordprocessingShape" xmlns:wpg="http://schemas.microsoft.com/office/word/2010/wordprocessingGroup" xmlns:mc="http://schemas.openxmlformats.org/markup-compatibility/2006" xmlns:wp14="http://schemas.microsoft.com/office/word/2010/wordprocessingDrawing" xmlns:w14="http://schemas.microsoft.com/office/word/2010/wordml" xmlns:w15="http://schemas.microsoft.com/office/word/2012/wordml" mc:Ignorable="w14 wp14 w15">
+<w:document xmlns:o="urn:schemas-microsoft-com:office:office" xmlns:r="http://schemas.openxmlformats.org/officeDocument/2006/relationships" xmlns:v="urn:schemas-microsoft-com:vml" xmlns:w="http://schemas.openxmlformats.org/wordprocessingml/2006/main" xmlns:w10="urn:schemas-microsoft-com:office:word" xmlns:wp="http://schemas.openxmlformats.org/drawingml/2006/wordprocessingDrawing" xmlns:wps="http://schemas.microsoft.com/office/word/2010/wordprocessingShape" xmlns:wpg="http://schemas.microsoft.com/office/word/2010/wordprocessingGroup" xmlns:mc="http://schemas.openxmlformats.org/markup-compatibility/2006" xmlns:wp14="http://schemas.microsoft.com/office/word/2010/wordprocessingDrawing" xmlns:w14="http://schemas.microsoft.com/office/word/2010/wordml" xmlns:w15="http://schemas.microsoft.com/office/word/2012/wordml" mc:Ignorable="w14 wp14 w15">
   <w:body>
     <w:p>
       <w:pPr>
@@ -25,6 +25,16 @@
       </w:pPr>
       <w:r>
         <w:rPr/>
+        <w:t># Comment lines can occur on any line except the first (Title) line.</w:t>
+      </w:r>
+    </w:p>
+    <w:p>
+      <w:pPr>
+        <w:pStyle w:val="Normal"/>
+        <w:rPr/>
+      </w:pPr>
+      <w:r>
+        <w:rPr/>
         <w:t>&lt;$&gt;Lastname, Firstname {Book Title} Publisher Information, 2000.</w:t>
       </w:r>
     </w:p>
@@ -60,6 +70,17 @@
       <w:r>
         <w:rPr/>
         <w:t>Quote Note -jmr</w:t>
+      </w:r>
+    </w:p>
+    <w:p>
+      <w:pPr>
+        <w:pStyle w:val="Normal"/>
+        <w:ind w:firstLine="720"/>
+        <w:rPr/>
+      </w:pPr>
+      <w:r>
+        <w:rPr/>
+        <w:t># Another comment.</w:t>
       </w:r>
     </w:p>
     <w:p>
@@ -108,7 +129,7 @@
       <w:hyperlink r:id="rId2">
         <w:r>
           <w:rPr>
-            <w:rStyle w:val="Hyperlink"/>
+            <w:rStyle w:val="InternetLink"/>
           </w:rPr>
           <w:t>https://some_url/</w:t>
         </w:r>
@@ -241,6 +262,16 @@
       </w:pPr>
       <w:r>
         <w:rPr/>
+      </w:r>
+    </w:p>
+    <w:p>
+      <w:pPr>
+        <w:pStyle w:val="Normal"/>
+        <w:rPr/>
+      </w:pPr>
+      <w:r>
+        <w:rPr/>
+        <w:t># Comment lines may also occur inside a multi-line quote.</w:t>
       </w:r>
     </w:p>
     <w:p>
@@ -484,21 +515,21 @@
     <w:qFormat/>
     <w:rPr/>
   </w:style>
-  <w:style w:type="character" w:styleId="Hyperlink">
+  <w:style w:type="character" w:styleId="InternetLink">
     <w:name w:val="Hyperlink"/>
     <w:basedOn w:val="DefaultParagraphFont"/>
     <w:uiPriority w:val="99"/>
     <w:unhideWhenUsed/>
     <w:rsid w:val="00f8681f"/>
     <w:rPr>
-      <w:color w:themeColor="hyperlink" w:val="0000FF"/>
+      <w:color w:val="0000FF" w:themeColor="hyperlink"/>
       <w:u w:val="single"/>
     </w:rPr>
   </w:style>
   <w:style w:type="paragraph" w:styleId="Heading">
     <w:name w:val="Heading"/>
     <w:basedOn w:val="Normal"/>
-    <w:next w:val="BodyText"/>
+    <w:next w:val="TextBody"/>
     <w:qFormat/>
     <w:pPr>
       <w:keepNext w:val="true"/>
@@ -510,7 +541,7 @@
       <w:szCs w:val="28"/>
     </w:rPr>
   </w:style>
-  <w:style w:type="paragraph" w:styleId="BodyText">
+  <w:style w:type="paragraph" w:styleId="TextBody">
     <w:name w:val="Body Text"/>
     <w:basedOn w:val="Normal"/>
     <w:pPr>
@@ -520,13 +551,40 @@
   </w:style>
   <w:style w:type="paragraph" w:styleId="List">
     <w:name w:val="List"/>
-    <w:basedOn w:val="BodyText"/>
+    <w:basedOn w:val="TextBody"/>
     <w:pPr/>
     <w:rPr>
       <w:rFonts w:cs="Arial"/>
     </w:rPr>
   </w:style>
   <w:style w:type="paragraph" w:styleId="Caption">
+    <w:name w:val="Caption"/>
+    <w:basedOn w:val="Normal"/>
+    <w:qFormat/>
+    <w:pPr>
+      <w:suppressLineNumbers/>
+      <w:spacing w:before="120" w:after="120"/>
+    </w:pPr>
+    <w:rPr>
+      <w:rFonts w:cs="FreeSans"/>
+      <w:i/>
+      <w:iCs/>
+      <w:sz w:val="24"/>
+      <w:szCs w:val="24"/>
+    </w:rPr>
+  </w:style>
+  <w:style w:type="paragraph" w:styleId="Index">
+    <w:name w:val="Index"/>
+    <w:basedOn w:val="Normal"/>
+    <w:qFormat/>
+    <w:pPr>
+      <w:suppressLineNumbers/>
+    </w:pPr>
+    <w:rPr>
+      <w:rFonts w:cs="Arial"/>
+    </w:rPr>
+  </w:style>
+  <w:style w:type="paragraph" w:styleId="Caption1">
     <w:name w:val="caption"/>
     <w:basedOn w:val="Normal"/>
     <w:qFormat/>
@@ -540,17 +598,6 @@
       <w:iCs/>
       <w:sz w:val="24"/>
       <w:szCs w:val="24"/>
-    </w:rPr>
-  </w:style>
-  <w:style w:type="paragraph" w:styleId="Index">
-    <w:name w:val="Index"/>
-    <w:basedOn w:val="Normal"/>
-    <w:qFormat/>
-    <w:pPr>
-      <w:suppressLineNumbers/>
-    </w:pPr>
-    <w:rPr>
-      <w:rFonts w:cs="Arial"/>
     </w:rPr>
   </w:style>
   <w:style w:type="numbering" w:styleId="NoList" w:default="1">

</xml_diff>

<commit_message>
changed comment token to ##
</commit_message>
<xml_diff>
--- a/test_files/test_descriptive_citations.docx
+++ b/test_files/test_descriptive_citations.docx
@@ -25,7 +25,15 @@
       </w:pPr>
       <w:r>
         <w:rPr/>
-        <w:t># Comment lines can occur on any line except the first (Title) line.</w:t>
+        <w:t>#</w:t>
+      </w:r>
+      <w:r>
+        <w:rPr/>
+        <w:t>#</w:t>
+      </w:r>
+      <w:r>
+        <w:rPr/>
+        <w:t xml:space="preserve"> Comment lines can occur on any line except the first (Title) line.</w:t>
       </w:r>
     </w:p>
     <w:p>
@@ -80,7 +88,15 @@
       </w:pPr>
       <w:r>
         <w:rPr/>
-        <w:t># Another comment.</w:t>
+        <w:t>#</w:t>
+      </w:r>
+      <w:r>
+        <w:rPr/>
+        <w:t>#</w:t>
+      </w:r>
+      <w:r>
+        <w:rPr/>
+        <w:t xml:space="preserve"> Another comment.</w:t>
       </w:r>
     </w:p>
     <w:p>
@@ -271,7 +287,15 @@
       </w:pPr>
       <w:r>
         <w:rPr/>
-        <w:t># Comment lines may also occur inside a multi-line quote.</w:t>
+        <w:t>#</w:t>
+      </w:r>
+      <w:r>
+        <w:rPr/>
+        <w:t>#</w:t>
+      </w:r>
+      <w:r>
+        <w:rPr/>
+        <w:t xml:space="preserve"> Comment lines may also occur inside a multi-line quote.</w:t>
       </w:r>
     </w:p>
     <w:p>

</xml_diff>